<commit_message>
ajeitando o arquivo doc
</commit_message>
<xml_diff>
--- a/Descricao da aplicacao - Clinica odontológica.docx
+++ b/Descricao da aplicacao - Clinica odontológica.docx
@@ -353,6 +353,43 @@
     <w:p>
       <w:pPr>
         <w:pStyle w:val="normal0"/>
+        <w:spacing w:before="200" w:after="200"/>
+        <w:ind w:left="720"/>
+        <w:jc w:val="both"/>
+      </w:pPr>
+      <w:r>
+        <w:t xml:space="preserve">Os pontos positivos de usar um banco </w:t>
+      </w:r>
+      <w:proofErr w:type="spellStart"/>
+      <w:proofErr w:type="gramStart"/>
+      <w:r>
+        <w:t>NoSQL</w:t>
+      </w:r>
+      <w:proofErr w:type="spellEnd"/>
+      <w:proofErr w:type="gramEnd"/>
+      <w:r>
+        <w:t xml:space="preserve"> com relação a um banco relacional é que é mais fácil de relacionar dados, sem a necessidade de a criação de várias tabelas, pois ao identificar as entidades principais podemos agregar informações nelas. Com a utilização do JSON, no </w:t>
+      </w:r>
+      <w:proofErr w:type="spellStart"/>
+      <w:proofErr w:type="gramStart"/>
+      <w:r>
+        <w:t>MongoDB</w:t>
+      </w:r>
+      <w:proofErr w:type="spellEnd"/>
+      <w:proofErr w:type="gramEnd"/>
+      <w:r>
+        <w:t xml:space="preserve">, se torna mais fácil de visualizar as informações de uma determinada entidade, uma vez que podemos </w:t>
+      </w:r>
+      <w:r>
+        <w:t>ter dados alinhados.</w:t>
+      </w:r>
+      <w:r>
+        <w:t xml:space="preserve"> </w:t>
+      </w:r>
+    </w:p>
+    <w:p>
+      <w:pPr>
+        <w:pStyle w:val="normal0"/>
         <w:numPr>
           <w:ilvl w:val="1"/>
           <w:numId w:val="1"/>
@@ -372,6 +409,16 @@
     <w:p>
       <w:pPr>
         <w:pStyle w:val="normal0"/>
+        <w:spacing w:before="200" w:after="200"/>
+        <w:ind w:left="720"/>
+      </w:pPr>
+      <w:r>
+        <w:t xml:space="preserve">Um ponto negativo visualizado por mim é manter a integridade dos dados, uma vez que temos que relacionar os dados “na mão”. </w:t>
+      </w:r>
+    </w:p>
+    <w:p>
+      <w:pPr>
+        <w:pStyle w:val="normal0"/>
         <w:numPr>
           <w:ilvl w:val="0"/>
           <w:numId w:val="1"/>
@@ -382,6 +429,7 @@
         <w:rPr>
           <w:b/>
         </w:rPr>
+        <w:lastRenderedPageBreak/>
         <w:t>Mapeamento</w:t>
       </w:r>
     </w:p>
@@ -389,12 +437,14 @@
       <w:pPr>
         <w:pStyle w:val="normal0"/>
         <w:spacing w:before="200" w:after="200"/>
+        <w:rPr>
+          <w:u w:val="single"/>
+        </w:rPr>
       </w:pPr>
       <w:r>
         <w:rPr>
           <w:noProof/>
         </w:rPr>
-        <w:lastRenderedPageBreak/>
         <w:drawing>
           <wp:inline distT="0" distB="0" distL="0" distR="0">
             <wp:extent cx="5733415" cy="2622493"/>

</xml_diff>